<commit_message>
[CDP] - Revisión memoria
</commit_message>
<xml_diff>
--- a/Comportamiento de Personajes/Memoria/CP2021_Grupo2_Memoria.docx
+++ b/Comportamiento de Personajes/Memoria/CP2021_Grupo2_Memoria.docx
@@ -2184,7 +2184,6 @@
         <w:rPr>
           <w:noProof/>
         </w:rPr>
-        <w:lastRenderedPageBreak/>
         <w:drawing>
           <wp:inline distT="0" distB="0" distL="0" distR="0" wp14:anchorId="3E0C0221" wp14:editId="53B359E4">
             <wp:extent cx="2695538" cy="2657475"/>
@@ -2500,7 +2499,6 @@
           <w:b/>
           <w:bCs/>
         </w:rPr>
-        <w:lastRenderedPageBreak/>
         <w:t xml:space="preserve">Aldeano </w:t>
       </w:r>
       <w:r>
@@ -3024,7 +3022,6 @@
         <w:jc w:val="both"/>
       </w:pPr>
       <w:r>
-        <w:lastRenderedPageBreak/>
         <w:t>A continuación, se explicará en profundidad el comportamiento de todos los personajes que conforman el videojuego.</w:t>
       </w:r>
     </w:p>
@@ -3450,11 +3447,7 @@
       </w:r>
       <w:proofErr w:type="spellEnd"/>
       <w:r>
-        <w:t xml:space="preserve"> en forma de </w:t>
-      </w:r>
-      <w:r>
-        <w:lastRenderedPageBreak/>
-        <w:t>bocadillo con dos iconos (pistas) dentro. Llegados a este punto, el agente decide si facilitar un tipo de información u otro:</w:t>
+        <w:t xml:space="preserve"> en forma de bocadillo con dos iconos (pistas) dentro. Llegados a este punto, el agente decide si facilitar un tipo de información u otro:</w:t>
       </w:r>
     </w:p>
     <w:p>
@@ -3749,7 +3742,6 @@
         <w:jc w:val="both"/>
       </w:pPr>
       <w:r>
-        <w:lastRenderedPageBreak/>
         <w:t xml:space="preserve">Proporcionar información dudosa (el otro </w:t>
       </w:r>
       <w:r>
@@ -4044,7 +4036,6 @@
         <w:spacing w:after="240"/>
       </w:pPr>
       <w:r>
-        <w:lastRenderedPageBreak/>
         <w:t>Tabla de percepciones</w:t>
       </w:r>
       <w:r>
@@ -4653,7 +4644,6 @@
               <w:jc w:val="center"/>
             </w:pPr>
             <w:r>
-              <w:lastRenderedPageBreak/>
               <w:t>Dejar de dar información</w:t>
             </w:r>
           </w:p>
@@ -5267,20 +5257,10 @@
     </w:p>
     <w:p>
       <w:pPr>
-        <w:ind w:right="-1"/>
-        <w:jc w:val="both"/>
-        <w:rPr>
-          <w:b/>
-          <w:bCs/>
-        </w:rPr>
-      </w:pPr>
-      <w:r>
-        <w:rPr>
-          <w:b/>
-          <w:bCs/>
-        </w:rPr>
-        <w:lastRenderedPageBreak/>
-        <w:t>Nodos Decoradores:</w:t>
+        <w:pStyle w:val="Ttulo4"/>
+      </w:pPr>
+      <w:r>
+        <w:t>Nodos Decoradores</w:t>
       </w:r>
     </w:p>
     <w:p>
@@ -5587,11 +5567,9 @@
       <w:r>
         <w:t xml:space="preserve">se quedará en estado de merodear (al igual que el resto de </w:t>
       </w:r>
-      <w:proofErr w:type="gramStart"/>
-      <w:r>
-        <w:t>aldeanos</w:t>
-      </w:r>
-      <w:proofErr w:type="gramEnd"/>
+      <w:r>
+        <w:t>los aldeanos</w:t>
+      </w:r>
       <w:r>
         <w:t>) hasta que se acaben los 10 segundos de merodear o hasta que un aldeano entre dentro de su área de visión</w:t>
       </w:r>
@@ -5655,7 +5633,6 @@
         <w:jc w:val="both"/>
       </w:pPr>
       <w:r>
-        <w:lastRenderedPageBreak/>
         <w:t xml:space="preserve">Si durante el proceso de robo el </w:t>
       </w:r>
       <w:r>
@@ -6287,7 +6264,6 @@
               <w:jc w:val="center"/>
             </w:pPr>
             <w:r>
-              <w:lastRenderedPageBreak/>
               <w:t>Ir hacia la víctima</w:t>
             </w:r>
           </w:p>
@@ -6675,7 +6651,6 @@
           <w:b/>
           <w:bCs/>
         </w:rPr>
-        <w:lastRenderedPageBreak/>
         <w:t>Marshal Cerca (información):</w:t>
       </w:r>
       <w:r>
@@ -7110,19 +7085,10 @@
     </w:p>
     <w:p>
       <w:pPr>
-        <w:ind w:right="-1"/>
-        <w:jc w:val="both"/>
-        <w:rPr>
-          <w:b/>
-          <w:bCs/>
-        </w:rPr>
-      </w:pPr>
-      <w:r>
-        <w:rPr>
-          <w:b/>
-          <w:bCs/>
-        </w:rPr>
-        <w:t>Nodos Decoradores:</w:t>
+        <w:pStyle w:val="Ttulo4"/>
+      </w:pPr>
+      <w:r>
+        <w:t>Nodos Decoradores</w:t>
       </w:r>
     </w:p>
     <w:p>
@@ -7192,6 +7158,11 @@
     </w:p>
     <w:p>
       <w:pPr>
+        <w:pStyle w:val="Prrafodelista"/>
+        <w:numPr>
+          <w:ilvl w:val="0"/>
+          <w:numId w:val="18"/>
+        </w:numPr>
         <w:jc w:val="both"/>
         <w:rPr>
           <w:color w:val="8D4121" w:themeColor="accent2" w:themeShade="BF"/>
@@ -7201,11 +7172,16 @@
         <w:rPr>
           <w:color w:val="8D4121" w:themeColor="accent2" w:themeShade="BF"/>
         </w:rPr>
-        <w:t>a) Cómo fluye la información desde y hacia el entorno (con una tabla).</w:t>
-      </w:r>
-    </w:p>
-    <w:p>
-      <w:pPr>
+        <w:t>Cómo fluye la información desde y hacia el entorno (con una tabla).</w:t>
+      </w:r>
+    </w:p>
+    <w:p>
+      <w:pPr>
+        <w:pStyle w:val="Prrafodelista"/>
+        <w:numPr>
+          <w:ilvl w:val="0"/>
+          <w:numId w:val="18"/>
+        </w:numPr>
         <w:jc w:val="both"/>
         <w:rPr>
           <w:color w:val="8D4121" w:themeColor="accent2" w:themeShade="BF"/>
@@ -7215,43 +7191,403 @@
         <w:rPr>
           <w:color w:val="8D4121" w:themeColor="accent2" w:themeShade="BF"/>
         </w:rPr>
-        <w:t>b) Todas las estructuras de datos relevantes para el comportamiento de los</w:t>
-      </w:r>
-      <w:r>
-        <w:rPr>
-          <w:color w:val="8D4121" w:themeColor="accent2" w:themeShade="BF"/>
+        <w:t>Todas las estructuras de datos relevantes para el comportamiento de los personajes, es decir, atributos de los personajes, jugador y entorno que influyan en el comportamiento.</w:t>
+      </w:r>
+    </w:p>
+    <w:p>
+      <w:pPr>
+        <w:pStyle w:val="Ttulo2"/>
+        <w:spacing w:after="240"/>
+      </w:pPr>
+      <w:r>
+        <w:t>Tabla de flujo de información</w:t>
+      </w:r>
+    </w:p>
+    <w:tbl>
+      <w:tblPr>
+        <w:tblStyle w:val="Tablaconcuadrcula5oscura-nfasis1"/>
+        <w:tblW w:w="0" w:type="auto"/>
+        <w:tblLook w:val="04A0" w:firstRow="1" w:lastRow="0" w:firstColumn="1" w:lastColumn="0" w:noHBand="0" w:noVBand="1"/>
+      </w:tblPr>
+      <w:tblGrid>
+        <w:gridCol w:w="2832"/>
+        <w:gridCol w:w="2831"/>
+        <w:gridCol w:w="2831"/>
+      </w:tblGrid>
+      <w:tr>
+        <w:trPr>
+          <w:cnfStyle w:val="100000000000" w:firstRow="1" w:lastRow="0" w:firstColumn="0" w:lastColumn="0" w:oddVBand="0" w:evenVBand="0" w:oddHBand="0" w:evenHBand="0" w:firstRowFirstColumn="0" w:firstRowLastColumn="0" w:lastRowFirstColumn="0" w:lastRowLastColumn="0"/>
+        </w:trPr>
+        <w:tc>
+          <w:tcPr>
+            <w:cnfStyle w:val="001000000000" w:firstRow="0" w:lastRow="0" w:firstColumn="1" w:lastColumn="0" w:oddVBand="0" w:evenVBand="0" w:oddHBand="0" w:evenHBand="0" w:firstRowFirstColumn="0" w:firstRowLastColumn="0" w:lastRowFirstColumn="0" w:lastRowLastColumn="0"/>
+            <w:tcW w:w="2832" w:type="dxa"/>
+          </w:tcPr>
+          <w:p>
+            <w:pPr>
+              <w:jc w:val="center"/>
+              <w:rPr>
+                <w:color w:val="auto"/>
+              </w:rPr>
+            </w:pPr>
+            <w:r>
+              <w:t>AGENTE</w:t>
+            </w:r>
+          </w:p>
+        </w:tc>
+        <w:tc>
+          <w:tcPr>
+            <w:tcW w:w="2831" w:type="dxa"/>
+          </w:tcPr>
+          <w:p>
+            <w:pPr>
+              <w:jc w:val="center"/>
+              <w:cnfStyle w:val="100000000000" w:firstRow="1" w:lastRow="0" w:firstColumn="0" w:lastColumn="0" w:oddVBand="0" w:evenVBand="0" w:oddHBand="0" w:evenHBand="0" w:firstRowFirstColumn="0" w:firstRowLastColumn="0" w:lastRowFirstColumn="0" w:lastRowLastColumn="0"/>
+              <w:rPr>
+                <w:color w:val="auto"/>
+              </w:rPr>
+            </w:pPr>
+            <w:r>
+              <w:t>DESDE EL ENTORNO</w:t>
+            </w:r>
+          </w:p>
+        </w:tc>
+        <w:tc>
+          <w:tcPr>
+            <w:tcW w:w="2831" w:type="dxa"/>
+          </w:tcPr>
+          <w:p>
+            <w:pPr>
+              <w:jc w:val="center"/>
+              <w:cnfStyle w:val="100000000000" w:firstRow="1" w:lastRow="0" w:firstColumn="0" w:lastColumn="0" w:oddVBand="0" w:evenVBand="0" w:oddHBand="0" w:evenHBand="0" w:firstRowFirstColumn="0" w:firstRowLastColumn="0" w:lastRowFirstColumn="0" w:lastRowLastColumn="0"/>
+              <w:rPr>
+                <w:color w:val="auto"/>
+              </w:rPr>
+            </w:pPr>
+            <w:r>
+              <w:t>HACIA EL ENTORNO</w:t>
+            </w:r>
+          </w:p>
+        </w:tc>
+      </w:tr>
+      <w:tr>
+        <w:trPr>
+          <w:cnfStyle w:val="000000100000" w:firstRow="0" w:lastRow="0" w:firstColumn="0" w:lastColumn="0" w:oddVBand="0" w:evenVBand="0" w:oddHBand="1" w:evenHBand="0" w:firstRowFirstColumn="0" w:firstRowLastColumn="0" w:lastRowFirstColumn="0" w:lastRowLastColumn="0"/>
+        </w:trPr>
+        <w:tc>
+          <w:tcPr>
+            <w:cnfStyle w:val="001000000000" w:firstRow="0" w:lastRow="0" w:firstColumn="1" w:lastColumn="0" w:oddVBand="0" w:evenVBand="0" w:oddHBand="0" w:evenHBand="0" w:firstRowFirstColumn="0" w:firstRowLastColumn="0" w:lastRowFirstColumn="0" w:lastRowLastColumn="0"/>
+            <w:tcW w:w="2832" w:type="dxa"/>
+          </w:tcPr>
+          <w:p>
+            <w:pPr>
+              <w:jc w:val="center"/>
+              <w:rPr>
+                <w:color w:val="auto"/>
+              </w:rPr>
+            </w:pPr>
+            <w:r>
+              <w:t>Aldeano</w:t>
+            </w:r>
+          </w:p>
+        </w:tc>
+        <w:tc>
+          <w:tcPr>
+            <w:tcW w:w="2831" w:type="dxa"/>
+          </w:tcPr>
+          <w:p>
+            <w:pPr>
+              <w:jc w:val="center"/>
+              <w:cnfStyle w:val="000000100000" w:firstRow="0" w:lastRow="0" w:firstColumn="0" w:lastColumn="0" w:oddVBand="0" w:evenVBand="0" w:oddHBand="1" w:evenHBand="0" w:firstRowFirstColumn="0" w:firstRowLastColumn="0" w:lastRowFirstColumn="0" w:lastRowLastColumn="0"/>
+            </w:pPr>
+          </w:p>
+        </w:tc>
+        <w:tc>
+          <w:tcPr>
+            <w:tcW w:w="2831" w:type="dxa"/>
+          </w:tcPr>
+          <w:p>
+            <w:pPr>
+              <w:jc w:val="center"/>
+              <w:cnfStyle w:val="000000100000" w:firstRow="0" w:lastRow="0" w:firstColumn="0" w:lastColumn="0" w:oddVBand="0" w:evenVBand="0" w:oddHBand="1" w:evenHBand="0" w:firstRowFirstColumn="0" w:firstRowLastColumn="0" w:lastRowFirstColumn="0" w:lastRowLastColumn="0"/>
+            </w:pPr>
+          </w:p>
+        </w:tc>
+      </w:tr>
+      <w:tr>
+        <w:tc>
+          <w:tcPr>
+            <w:cnfStyle w:val="001000000000" w:firstRow="0" w:lastRow="0" w:firstColumn="1" w:lastColumn="0" w:oddVBand="0" w:evenVBand="0" w:oddHBand="0" w:evenHBand="0" w:firstRowFirstColumn="0" w:firstRowLastColumn="0" w:lastRowFirstColumn="0" w:lastRowLastColumn="0"/>
+            <w:tcW w:w="2832" w:type="dxa"/>
+          </w:tcPr>
+          <w:p>
+            <w:pPr>
+              <w:jc w:val="center"/>
+            </w:pPr>
+            <w:r>
+              <w:t>Ladrón</w:t>
+            </w:r>
+          </w:p>
+        </w:tc>
+        <w:tc>
+          <w:tcPr>
+            <w:tcW w:w="2831" w:type="dxa"/>
+          </w:tcPr>
+          <w:p>
+            <w:pPr>
+              <w:jc w:val="center"/>
+              <w:cnfStyle w:val="000000000000" w:firstRow="0" w:lastRow="0" w:firstColumn="0" w:lastColumn="0" w:oddVBand="0" w:evenVBand="0" w:oddHBand="0" w:evenHBand="0" w:firstRowFirstColumn="0" w:firstRowLastColumn="0" w:lastRowFirstColumn="0" w:lastRowLastColumn="0"/>
+            </w:pPr>
+          </w:p>
+        </w:tc>
+        <w:tc>
+          <w:tcPr>
+            <w:tcW w:w="2831" w:type="dxa"/>
+          </w:tcPr>
+          <w:p>
+            <w:pPr>
+              <w:jc w:val="center"/>
+              <w:cnfStyle w:val="000000000000" w:firstRow="0" w:lastRow="0" w:firstColumn="0" w:lastColumn="0" w:oddVBand="0" w:evenVBand="0" w:oddHBand="0" w:evenHBand="0" w:firstRowFirstColumn="0" w:firstRowLastColumn="0" w:lastRowFirstColumn="0" w:lastRowLastColumn="0"/>
+            </w:pPr>
+          </w:p>
+        </w:tc>
+      </w:tr>
+    </w:tbl>
+    <w:p>
+      <w:pPr>
+        <w:pStyle w:val="Ttulo2"/>
+      </w:pPr>
+      <w:r>
+        <w:t>Estructuras de datos</w:t>
+      </w:r>
+    </w:p>
+    <w:p>
+      <w:pPr>
+        <w:jc w:val="both"/>
+        <w:rPr>
+          <w:rFonts w:cstheme="minorHAnsi"/>
+        </w:rPr>
+      </w:pPr>
+      <w:r>
+        <w:t xml:space="preserve">Para el agente controlado por el jugador (el marshal), contamos con </w:t>
+      </w:r>
+      <w:r>
+        <w:t xml:space="preserve">atributos que determinan, por ejemplo, la </w:t>
+      </w:r>
+      <w:r>
+        <w:rPr>
+          <w:rFonts w:cstheme="minorHAnsi"/>
+        </w:rPr>
+        <w:t xml:space="preserve">distancia a la que </w:t>
+      </w:r>
+      <w:proofErr w:type="spellStart"/>
+      <w:r>
+        <w:rPr>
+          <w:rFonts w:cstheme="minorHAnsi"/>
+          <w:i/>
+          <w:iCs/>
+        </w:rPr>
+        <w:t>Marshallow</w:t>
+      </w:r>
+      <w:proofErr w:type="spellEnd"/>
+      <w:r>
+        <w:rPr>
+          <w:rFonts w:cstheme="minorHAnsi"/>
+        </w:rPr>
+        <w:t xml:space="preserve"> se queda quieto frente al aldeano que se ha elegido para arrestar</w:t>
+      </w:r>
+      <w:r>
+        <w:rPr>
+          <w:rFonts w:cstheme="minorHAnsi"/>
+        </w:rPr>
+        <w:t xml:space="preserve">, o parámetros relacionados con la </w:t>
+      </w:r>
+      <w:proofErr w:type="spellStart"/>
+      <w:r>
+        <w:rPr>
+          <w:rFonts w:cstheme="minorHAnsi"/>
+          <w:i/>
+          <w:iCs/>
+        </w:rPr>
+        <w:t>Navmesh</w:t>
+      </w:r>
+      <w:proofErr w:type="spellEnd"/>
+      <w:r>
+        <w:rPr>
+          <w:rFonts w:cstheme="minorHAnsi"/>
+        </w:rPr>
+        <w:t xml:space="preserve"> que afectan al movimiento de este</w:t>
+      </w:r>
+      <w:r>
+        <w:rPr>
+          <w:rFonts w:cstheme="minorHAnsi"/>
+        </w:rPr>
+        <w:t>.</w:t>
+      </w:r>
+      <w:r>
+        <w:rPr>
+          <w:rFonts w:cstheme="minorHAnsi"/>
         </w:rPr>
         <w:t xml:space="preserve"> </w:t>
       </w:r>
       <w:r>
         <w:rPr>
-          <w:color w:val="8D4121" w:themeColor="accent2" w:themeShade="BF"/>
-        </w:rPr>
-        <w:t xml:space="preserve">personajes, es </w:t>
-      </w:r>
-      <w:r>
-        <w:rPr>
-          <w:color w:val="8D4121" w:themeColor="accent2" w:themeShade="BF"/>
-        </w:rPr>
-        <w:t>d</w:t>
-      </w:r>
-      <w:r>
-        <w:rPr>
-          <w:color w:val="8D4121" w:themeColor="accent2" w:themeShade="BF"/>
-        </w:rPr>
-        <w:t>ecir, atributos de los personajes, jugador y entorno que</w:t>
-      </w:r>
-      <w:r>
-        <w:rPr>
-          <w:color w:val="8D4121" w:themeColor="accent2" w:themeShade="BF"/>
-        </w:rPr>
-        <w:t xml:space="preserve"> </w:t>
-      </w:r>
-      <w:r>
-        <w:rPr>
-          <w:color w:val="8D4121" w:themeColor="accent2" w:themeShade="BF"/>
-        </w:rPr>
-        <w:t>influyan en el comportamiento.</w:t>
+          <w:rFonts w:cstheme="minorHAnsi"/>
+          <w:b/>
+          <w:bCs/>
+        </w:rPr>
+        <w:t>*</w:t>
+      </w:r>
+    </w:p>
+    <w:p>
+      <w:pPr>
+        <w:jc w:val="both"/>
+        <w:rPr>
+          <w:rFonts w:cstheme="minorHAnsi"/>
+          <w:vertAlign w:val="superscript"/>
+        </w:rPr>
+      </w:pPr>
+      <w:r>
+        <w:rPr>
+          <w:rFonts w:cstheme="minorHAnsi"/>
+        </w:rPr>
+        <w:t>Respecto a los aldeanos</w:t>
+      </w:r>
+      <w:r>
+        <w:rPr>
+          <w:rFonts w:cstheme="minorHAnsi"/>
+        </w:rPr>
+        <w:t xml:space="preserve"> y al ladrón, cuentan con un “Objeto de Información”, el cual almacena en dos objetos “</w:t>
+      </w:r>
+      <w:proofErr w:type="spellStart"/>
+      <w:r>
+        <w:rPr>
+          <w:rFonts w:cstheme="minorHAnsi"/>
+          <w:i/>
+          <w:iCs/>
+        </w:rPr>
+        <w:t>Item</w:t>
+      </w:r>
+      <w:proofErr w:type="spellEnd"/>
+      <w:r>
+        <w:rPr>
+          <w:rFonts w:cstheme="minorHAnsi"/>
+        </w:rPr>
+        <w:t xml:space="preserve">” el nombre, </w:t>
+      </w:r>
+      <w:proofErr w:type="spellStart"/>
+      <w:r>
+        <w:rPr>
+          <w:rFonts w:cstheme="minorHAnsi"/>
+          <w:i/>
+          <w:iCs/>
+        </w:rPr>
+        <w:t>GameObject</w:t>
+      </w:r>
+      <w:proofErr w:type="spellEnd"/>
+      <w:r>
+        <w:rPr>
+          <w:rFonts w:cstheme="minorHAnsi"/>
+        </w:rPr>
+        <w:t xml:space="preserve"> y </w:t>
+      </w:r>
+      <w:r>
+        <w:rPr>
+          <w:rFonts w:cstheme="minorHAnsi"/>
+          <w:i/>
+          <w:iCs/>
+        </w:rPr>
+        <w:t>Sprite</w:t>
+      </w:r>
+      <w:r>
+        <w:rPr>
+          <w:rFonts w:cstheme="minorHAnsi"/>
+        </w:rPr>
+        <w:t xml:space="preserve"> del objeto a mostrar al marshal. También cuentan con atributos relacionados con su comportamiento de </w:t>
+      </w:r>
+      <w:proofErr w:type="spellStart"/>
+      <w:r>
+        <w:rPr>
+          <w:rFonts w:cstheme="minorHAnsi"/>
+          <w:i/>
+          <w:iCs/>
+        </w:rPr>
+        <w:t>wander</w:t>
+      </w:r>
+      <w:proofErr w:type="spellEnd"/>
+      <w:r>
+        <w:rPr>
+          <w:rFonts w:cstheme="minorHAnsi"/>
+        </w:rPr>
+        <w:t xml:space="preserve">, o el ángulo y distancia del cono de visión (para los aldeanos). </w:t>
+      </w:r>
+      <w:r>
+        <w:rPr>
+          <w:rFonts w:cstheme="minorHAnsi"/>
+          <w:b/>
+          <w:bCs/>
+        </w:rPr>
+        <w:t>*</w:t>
+      </w:r>
+    </w:p>
+    <w:p>
+      <w:pPr>
+        <w:jc w:val="both"/>
+      </w:pPr>
+      <w:r>
+        <w:t>En cuanto al entorno, podemos encontrar las diferentes zonas, que almacenan el número de aldeanos actual, afectando al objetivo del agente, de tal forma que, si su objetivo es merodear en la zona, deberá decidir otra zona a la que transitar.</w:t>
+      </w:r>
+    </w:p>
+    <w:p>
+      <w:pPr>
+        <w:jc w:val="both"/>
+      </w:pPr>
+      <w:r>
+        <w:t>También se han creado tres estructuras de datos relacionadas con la dificultad elegida</w:t>
+      </w:r>
+      <w:r>
+        <w:t xml:space="preserve"> (fácil, media y difícil)</w:t>
+      </w:r>
+      <w:r>
+        <w:t xml:space="preserve">, </w:t>
+      </w:r>
+      <w:r>
+        <w:t xml:space="preserve">que, respecto al comportamiento de los agentes, determinan la probabilidad de los aldeanos de mostrar información veraz o dudosa y el tiempo entre robos del ladrón. </w:t>
+      </w:r>
+      <w:r>
+        <w:rPr>
+          <w:b/>
+          <w:bCs/>
+        </w:rPr>
+        <w:t>*</w:t>
+      </w:r>
+    </w:p>
+    <w:p>
+      <w:pPr>
+        <w:jc w:val="both"/>
+      </w:pPr>
+      <w:r>
+        <w:rPr>
+          <w:b/>
+          <w:bCs/>
+        </w:rPr>
+        <w:t>*</w:t>
+      </w:r>
+      <w:r>
+        <w:t xml:space="preserve">En el apartado de </w:t>
+      </w:r>
+      <w:hyperlink w:anchor="_FASE_DE_TESTEO" w:history="1">
+        <w:r>
+          <w:rPr>
+            <w:rStyle w:val="Hipervnculo"/>
+            <w:b/>
+            <w:bCs/>
+          </w:rPr>
+          <w:t>Fase de Testeo</w:t>
+        </w:r>
+      </w:hyperlink>
+      <w:r>
+        <w:t xml:space="preserve"> se explican algunos de estos atributos más en profundidad.</w:t>
       </w:r>
     </w:p>
     <w:p>
@@ -7307,7 +7643,6 @@
         <w:rPr>
           <w:color w:val="8D4121" w:themeColor="accent2" w:themeShade="BF"/>
         </w:rPr>
-        <w:lastRenderedPageBreak/>
         <w:t>Esta sección es opcional. Aquí los alumnos pueden detallar los comportamientos emergentes que pueden ocurrir en el proyecto.</w:t>
       </w:r>
     </w:p>
@@ -7317,6 +7652,8 @@
         <w:jc w:val="both"/>
       </w:pPr>
       <w:bookmarkStart w:id="10" w:name="_Toc62146813"/>
+      <w:bookmarkStart w:id="11" w:name="_FASE_DE_TESTEO"/>
+      <w:bookmarkEnd w:id="11"/>
       <w:r>
         <w:t>FASE DE TESTEO</w:t>
       </w:r>
@@ -18934,11 +19271,11 @@
         <w:pStyle w:val="Ttulo1"/>
         <w:jc w:val="both"/>
       </w:pPr>
-      <w:bookmarkStart w:id="11" w:name="_Toc62146814"/>
+      <w:bookmarkStart w:id="12" w:name="_Toc62146814"/>
       <w:r>
         <w:t>REPARTO DE TAREAS</w:t>
       </w:r>
-      <w:bookmarkEnd w:id="11"/>
+      <w:bookmarkEnd w:id="12"/>
     </w:p>
     <w:p>
       <w:pPr>
@@ -19718,11 +20055,11 @@
         <w:pStyle w:val="Ttulo1"/>
         <w:jc w:val="both"/>
       </w:pPr>
-      <w:bookmarkStart w:id="12" w:name="_Toc62146815"/>
+      <w:bookmarkStart w:id="13" w:name="_Toc62146815"/>
       <w:r>
         <w:t>LECCIONES APRENDIDAS</w:t>
       </w:r>
-      <w:bookmarkEnd w:id="12"/>
+      <w:bookmarkEnd w:id="13"/>
     </w:p>
     <w:p>
       <w:pPr>
@@ -19737,54 +20074,173 @@
         </w:rPr>
         <w:t>En este apartado los alumnos detallarán, desde el análisis crítico, los factores que hayan podido afectar positiva o negativamente al desarrollo del proyecto, los puntos fuertes y elementos a mejorar.</w:t>
       </w:r>
+    </w:p>
+    <w:p>
+      <w:pPr>
+        <w:jc w:val="both"/>
+      </w:pPr>
+      <w:r>
+        <w:t>Con este proyecto hemos aprendido que…</w:t>
+      </w:r>
+    </w:p>
+    <w:p>
+      <w:pPr>
+        <w:jc w:val="both"/>
+      </w:pPr>
+      <w:r>
+        <w:lastRenderedPageBreak/>
+        <w:t xml:space="preserve">Reparto de tareas equitativo y coordinado gracias al uso de herramientas como Trello o </w:t>
+      </w:r>
+      <w:proofErr w:type="spellStart"/>
+      <w:r>
+        <w:t>Github</w:t>
+      </w:r>
+      <w:proofErr w:type="spellEnd"/>
+      <w:r>
+        <w:t>.</w:t>
+      </w:r>
+    </w:p>
+    <w:p>
+      <w:pPr>
+        <w:jc w:val="both"/>
+      </w:pPr>
+      <w:r>
+        <w:t xml:space="preserve">El uso de </w:t>
+      </w:r>
+      <w:proofErr w:type="spellStart"/>
+      <w:r>
+        <w:t>Behaviour</w:t>
+      </w:r>
+      <w:proofErr w:type="spellEnd"/>
+      <w:r>
+        <w:t xml:space="preserve"> </w:t>
+      </w:r>
+      <w:proofErr w:type="spellStart"/>
+      <w:r>
+        <w:t>Trees</w:t>
+      </w:r>
+      <w:proofErr w:type="spellEnd"/>
+      <w:r>
+        <w:t xml:space="preserve"> ha facilitado la implementación </w:t>
+      </w:r>
+      <w:r>
+        <w:t>de los diferentes comportamientos.</w:t>
+      </w:r>
+    </w:p>
+    <w:p>
+      <w:pPr>
+        <w:jc w:val="both"/>
+      </w:pPr>
+      <w:r>
+        <w:t>Comportamientos emergentes</w:t>
+      </w:r>
+    </w:p>
+    <w:p>
+      <w:pPr>
+        <w:jc w:val="both"/>
+      </w:pPr>
+      <w:r>
+        <w:t xml:space="preserve">Planificar y diseñar antes de comenzar a implementar, </w:t>
+      </w:r>
+    </w:p>
+    <w:p>
+      <w:pPr>
+        <w:jc w:val="both"/>
+      </w:pPr>
+      <w:r>
+        <w:t>Testeo interno por parte del ED y externo por parte de otros equipos</w:t>
+      </w:r>
+    </w:p>
+    <w:p>
+      <w:pPr>
+        <w:jc w:val="both"/>
+      </w:pPr>
+      <w:r>
+        <w:t>La forma en la que interactúan los aldeanos entre sí (apartarse del camino, añadir interacciones entre ellos…)</w:t>
+      </w:r>
+    </w:p>
+    <w:p>
+      <w:pPr>
+        <w:jc w:val="both"/>
+      </w:pPr>
     </w:p>
     <w:p>
       <w:pPr>
         <w:pStyle w:val="Ttulo1"/>
         <w:jc w:val="both"/>
       </w:pPr>
-      <w:bookmarkStart w:id="13" w:name="_Toc62146816"/>
+      <w:bookmarkStart w:id="14" w:name="_Toc62146816"/>
       <w:r>
         <w:t>LICENCIAS</w:t>
       </w:r>
-      <w:bookmarkEnd w:id="13"/>
+      <w:bookmarkEnd w:id="14"/>
     </w:p>
     <w:p>
       <w:pPr>
         <w:jc w:val="both"/>
-        <w:rPr>
-          <w:color w:val="8D4121" w:themeColor="accent2" w:themeShade="BF"/>
-        </w:rPr>
-      </w:pPr>
-      <w:r>
-        <w:rPr>
-          <w:color w:val="8D4121" w:themeColor="accent2" w:themeShade="BF"/>
-        </w:rPr>
-        <w:t>En este apartado el alumno detallará todas las fuentes y licencias de los recursos empleados en su proyecto, incluidos los propios.</w:t>
-      </w:r>
-    </w:p>
-    <w:p>
-      <w:pPr>
-        <w:pStyle w:val="Ttulo1"/>
+      </w:pPr>
+      <w:r>
+        <w:t>Licencia del proyecto</w:t>
+      </w:r>
+      <w:r>
+        <w:t>:</w:t>
+      </w:r>
+      <w:r>
+        <w:t xml:space="preserve"> </w:t>
+      </w:r>
+      <w:proofErr w:type="spellStart"/>
+      <w:r>
+        <w:t>Creative</w:t>
+      </w:r>
+      <w:proofErr w:type="spellEnd"/>
+      <w:r>
+        <w:t xml:space="preserve"> </w:t>
+      </w:r>
+      <w:proofErr w:type="spellStart"/>
+      <w:r>
+        <w:t>Commons</w:t>
+      </w:r>
+      <w:proofErr w:type="spellEnd"/>
+      <w:r>
+        <w:t xml:space="preserve"> CC0 1.0 Universal</w:t>
+      </w:r>
+    </w:p>
+    <w:p>
+      <w:pPr>
         <w:jc w:val="both"/>
       </w:pPr>
-      <w:bookmarkStart w:id="14" w:name="_Toc62146817"/>
-      <w:r>
-        <w:t>REFERENCIAS BIBLIOGRÁFICAS</w:t>
-      </w:r>
-      <w:bookmarkEnd w:id="14"/>
-    </w:p>
-    <w:p>
-      <w:pPr>
-        <w:rPr>
-          <w:color w:val="8D4121" w:themeColor="accent2" w:themeShade="BF"/>
-        </w:rPr>
-      </w:pPr>
-      <w:r>
-        <w:rPr>
-          <w:color w:val="8D4121" w:themeColor="accent2" w:themeShade="BF"/>
-        </w:rPr>
-        <w:t>Es muy importante que todas las páginas de la memoria estén numeradas. Si lo consideran oportuno, los alumnos pueden añadir también al final una sección de referencias bibliográficas.</w:t>
+      <w:r>
+        <w:t>Licencia de SFX</w:t>
+      </w:r>
+      <w:r>
+        <w:t xml:space="preserve">: </w:t>
+      </w:r>
+      <w:proofErr w:type="spellStart"/>
+      <w:r>
+        <w:t>Creative</w:t>
+      </w:r>
+      <w:proofErr w:type="spellEnd"/>
+      <w:r>
+        <w:t xml:space="preserve"> </w:t>
+      </w:r>
+      <w:proofErr w:type="spellStart"/>
+      <w:r>
+        <w:t>Commons</w:t>
+      </w:r>
+      <w:proofErr w:type="spellEnd"/>
+      <w:r>
+        <w:t xml:space="preserve"> CC0 1.0 Universal</w:t>
+      </w:r>
+    </w:p>
+    <w:p>
+      <w:pPr>
+        <w:jc w:val="both"/>
+      </w:pPr>
+      <w:r>
+        <w:t>Licencia de fuentes</w:t>
+      </w:r>
+      <w:r>
+        <w:t>:</w:t>
       </w:r>
     </w:p>
     <w:p>
@@ -19794,7 +20250,77 @@
           <w:ilvl w:val="0"/>
           <w:numId w:val="6"/>
         </w:numPr>
-        <w:spacing w:before="0" w:after="0"/>
+        <w:jc w:val="both"/>
+        <w:rPr>
+          <w:lang w:val="en-US"/>
+        </w:rPr>
+      </w:pPr>
+      <w:proofErr w:type="spellStart"/>
+      <w:r>
+        <w:rPr>
+          <w:lang w:val="en-US"/>
+        </w:rPr>
+        <w:t>Dimbo</w:t>
+      </w:r>
+      <w:proofErr w:type="spellEnd"/>
+      <w:r>
+        <w:rPr>
+          <w:lang w:val="en-US"/>
+        </w:rPr>
+        <w:t>: Creative Commons CC-B</w:t>
+      </w:r>
+      <w:r>
+        <w:rPr>
+          <w:lang w:val="en-US"/>
+        </w:rPr>
+        <w:t>Y-SA 3.0</w:t>
+      </w:r>
+    </w:p>
+    <w:p>
+      <w:pPr>
+        <w:pStyle w:val="Prrafodelista"/>
+        <w:numPr>
+          <w:ilvl w:val="0"/>
+          <w:numId w:val="6"/>
+        </w:numPr>
+        <w:jc w:val="both"/>
+      </w:pPr>
+      <w:proofErr w:type="spellStart"/>
+      <w:r>
+        <w:t>Goodlight</w:t>
+      </w:r>
+      <w:proofErr w:type="spellEnd"/>
+      <w:r>
+        <w:t xml:space="preserve">: Open Font </w:t>
+      </w:r>
+      <w:proofErr w:type="spellStart"/>
+      <w:r>
+        <w:t>License</w:t>
+      </w:r>
+      <w:proofErr w:type="spellEnd"/>
+      <w:r>
+        <w:t xml:space="preserve"> 1.1</w:t>
+      </w:r>
+    </w:p>
+    <w:p>
+      <w:pPr>
+        <w:pStyle w:val="Ttulo1"/>
+        <w:jc w:val="both"/>
+      </w:pPr>
+      <w:bookmarkStart w:id="15" w:name="_Toc62146817"/>
+      <w:r>
+        <w:t>REFERENCIAS BIBLIOGRÁFICAS</w:t>
+      </w:r>
+      <w:bookmarkEnd w:id="15"/>
+    </w:p>
+    <w:p>
+      <w:pPr>
+        <w:pStyle w:val="Prrafodelista"/>
+        <w:numPr>
+          <w:ilvl w:val="0"/>
+          <w:numId w:val="6"/>
+        </w:numPr>
+        <w:spacing w:after="0"/>
       </w:pPr>
       <w:r>
         <w:t xml:space="preserve">Vídeo seguido para implementar la base de los </w:t>
@@ -19832,23 +20358,86 @@
       <w:pPr>
         <w:spacing w:before="0"/>
         <w:rPr>
-          <w:color w:val="8D4121" w:themeColor="accent2" w:themeShade="BF"/>
+          <w:rStyle w:val="Hipervnculo"/>
         </w:rPr>
       </w:pPr>
       <w:hyperlink r:id="rId21" w:tgtFrame="_blank" w:tooltip="https://www.youtube.com/watch?v=F-3nxJ2ANXg&amp;ab_channel=GameDevChef" w:history="1">
         <w:r>
           <w:rPr>
             <w:rStyle w:val="Hipervnculo"/>
-            <w:rFonts w:ascii="Helvetica" w:hAnsi="Helvetica" w:cs="Helvetica"/>
-            <w:bdr w:val="none" w:sz="0" w:space="0" w:color="auto" w:frame="1"/>
           </w:rPr>
           <w:t>https://www.youtube.com/watch?v=F-3nxJ2ANXg&amp;ab_channel=GameDevChef</w:t>
         </w:r>
       </w:hyperlink>
     </w:p>
+    <w:p>
+      <w:pPr>
+        <w:pStyle w:val="Prrafodelista"/>
+        <w:numPr>
+          <w:ilvl w:val="0"/>
+          <w:numId w:val="6"/>
+        </w:numPr>
+        <w:spacing w:before="0"/>
+      </w:pPr>
+      <w:r>
+        <w:t>Fuentes usadas en el proyecto:</w:t>
+      </w:r>
+    </w:p>
+    <w:p>
+      <w:pPr>
+        <w:spacing w:before="0"/>
+        <w:rPr>
+          <w:rStyle w:val="Hipervnculo"/>
+        </w:rPr>
+      </w:pPr>
+      <w:hyperlink r:id="rId22" w:history="1">
+        <w:r>
+          <w:rPr>
+            <w:rStyle w:val="Hipervnculo"/>
+          </w:rPr>
+          <w:t>https://www.dafont.com/dimb</w:t>
+        </w:r>
+        <w:r>
+          <w:rPr>
+            <w:rStyle w:val="Hipervnculo"/>
+          </w:rPr>
+          <w:t>o</w:t>
+        </w:r>
+        <w:r>
+          <w:rPr>
+            <w:rStyle w:val="Hipervnculo"/>
+          </w:rPr>
+          <w:t>.font</w:t>
+        </w:r>
+      </w:hyperlink>
+    </w:p>
+    <w:p>
+      <w:pPr>
+        <w:spacing w:before="0"/>
+        <w:rPr>
+          <w:rStyle w:val="Hipervnculo"/>
+        </w:rPr>
+      </w:pPr>
+      <w:hyperlink r:id="rId23" w:history="1">
+        <w:r>
+          <w:rPr>
+            <w:rStyle w:val="Hipervnculo"/>
+          </w:rPr>
+          <w:t>https://www.dafont.com/goodlight.font</w:t>
+        </w:r>
+      </w:hyperlink>
+    </w:p>
+    <w:p>
+      <w:pPr>
+        <w:spacing w:before="0"/>
+        <w:rPr>
+          <w:rStyle w:val="Hipervnculo"/>
+        </w:rPr>
+      </w:pPr>
+    </w:p>
     <w:sectPr>
-      <w:headerReference w:type="default" r:id="rId22"/>
-      <w:footerReference w:type="default" r:id="rId23"/>
+      <w:headerReference w:type="default" r:id="rId24"/>
+      <w:footerReference w:type="default" r:id="rId25"/>
       <w:pgSz w:w="11906" w:h="16838"/>
       <w:pgMar w:top="1417" w:right="1701" w:bottom="1417" w:left="1701" w:header="708" w:footer="708" w:gutter="0"/>
       <w:pgNumType w:start="0"/>
@@ -20134,6 +20723,95 @@
 <file path=word/numbering.xml><?xml version="1.0" encoding="utf-8"?>
 <w:numbering xmlns:wpc="http://schemas.microsoft.com/office/word/2010/wordprocessingCanvas" xmlns:cx="http://schemas.microsoft.com/office/drawing/2014/chartex" xmlns:cx1="http://schemas.microsoft.com/office/drawing/2015/9/8/chartex" xmlns:cx2="http://schemas.microsoft.com/office/drawing/2015/10/21/chartex" xmlns:cx3="http://schemas.microsoft.com/office/drawing/2016/5/9/chartex" xmlns:cx4="http://schemas.microsoft.com/office/drawing/2016/5/10/chartex" xmlns:cx5="http://schemas.microsoft.com/office/drawing/2016/5/11/chartex" xmlns:cx6="http://schemas.microsoft.com/office/drawing/2016/5/12/chartex" xmlns:cx7="http://schemas.microsoft.com/office/drawing/2016/5/13/chartex" xmlns:cx8="http://schemas.microsoft.com/office/drawing/2016/5/14/chartex" xmlns:mc="http://schemas.openxmlformats.org/markup-compatibility/2006" xmlns:aink="http://schemas.microsoft.com/office/drawing/2016/ink" xmlns:am3d="http://schemas.microsoft.com/office/drawing/2017/model3d" xmlns:o="urn:schemas-microsoft-com:office:office" xmlns:r="http://schemas.openxmlformats.org/officeDocument/2006/relationships" xmlns:m="http://schemas.openxmlformats.org/officeDocument/2006/math" xmlns:v="urn:schemas-microsoft-com:vml" xmlns:wp14="http://schemas.microsoft.com/office/word/2010/wordprocessingDrawing" xmlns:wp="http://schemas.openxmlformats.org/drawingml/2006/wordprocessingDrawing" xmlns:w10="urn:schemas-microsoft-com:office:word" xmlns:w="http://schemas.openxmlformats.org/wordprocessingml/2006/main" xmlns:w14="http://schemas.microsoft.com/office/word/2010/wordml" xmlns:w15="http://schemas.microsoft.com/office/word/2012/wordml" xmlns:w16cex="http://schemas.microsoft.com/office/word/2018/wordml/cex" xmlns:w16cid="http://schemas.microsoft.com/office/word/2016/wordml/cid" xmlns:w16="http://schemas.microsoft.com/office/word/2018/wordml" xmlns:w16se="http://schemas.microsoft.com/office/word/2015/wordml/symex" xmlns:wpg="http://schemas.microsoft.com/office/word/2010/wordprocessingGroup" xmlns:wpi="http://schemas.microsoft.com/office/word/2010/wordprocessingInk" xmlns:wne="http://schemas.microsoft.com/office/word/2006/wordml" xmlns:wps="http://schemas.microsoft.com/office/word/2010/wordprocessingShape" mc:Ignorable="w14 w15 w16se w16cid w16 w16cex wp14">
   <w:abstractNum w:abstractNumId="0" w15:restartNumberingAfterBreak="0">
+    <w:nsid w:val="00893EC8"/>
+    <w:multiLevelType w:val="hybridMultilevel"/>
+    <w:tmpl w:val="BD0AB53C"/>
+    <w:lvl w:ilvl="0" w:tplc="5874D3F4">
+      <w:start w:val="1"/>
+      <w:numFmt w:val="decimal"/>
+      <w:lvlText w:val="%1"/>
+      <w:lvlJc w:val="left"/>
+      <w:pPr>
+        <w:ind w:left="720" w:hanging="360"/>
+      </w:pPr>
+      <w:rPr>
+        <w:rFonts w:hint="default"/>
+      </w:rPr>
+    </w:lvl>
+    <w:lvl w:ilvl="1" w:tplc="0C0A0019" w:tentative="1">
+      <w:start w:val="1"/>
+      <w:numFmt w:val="lowerLetter"/>
+      <w:lvlText w:val="%2."/>
+      <w:lvlJc w:val="left"/>
+      <w:pPr>
+        <w:ind w:left="1440" w:hanging="360"/>
+      </w:pPr>
+    </w:lvl>
+    <w:lvl w:ilvl="2" w:tplc="0C0A001B" w:tentative="1">
+      <w:start w:val="1"/>
+      <w:numFmt w:val="lowerRoman"/>
+      <w:lvlText w:val="%3."/>
+      <w:lvlJc w:val="right"/>
+      <w:pPr>
+        <w:ind w:left="2160" w:hanging="180"/>
+      </w:pPr>
+    </w:lvl>
+    <w:lvl w:ilvl="3" w:tplc="0C0A000F" w:tentative="1">
+      <w:start w:val="1"/>
+      <w:numFmt w:val="decimal"/>
+      <w:lvlText w:val="%4."/>
+      <w:lvlJc w:val="left"/>
+      <w:pPr>
+        <w:ind w:left="2880" w:hanging="360"/>
+      </w:pPr>
+    </w:lvl>
+    <w:lvl w:ilvl="4" w:tplc="0C0A0019" w:tentative="1">
+      <w:start w:val="1"/>
+      <w:numFmt w:val="lowerLetter"/>
+      <w:lvlText w:val="%5."/>
+      <w:lvlJc w:val="left"/>
+      <w:pPr>
+        <w:ind w:left="3600" w:hanging="360"/>
+      </w:pPr>
+    </w:lvl>
+    <w:lvl w:ilvl="5" w:tplc="0C0A001B" w:tentative="1">
+      <w:start w:val="1"/>
+      <w:numFmt w:val="lowerRoman"/>
+      <w:lvlText w:val="%6."/>
+      <w:lvlJc w:val="right"/>
+      <w:pPr>
+        <w:ind w:left="4320" w:hanging="180"/>
+      </w:pPr>
+    </w:lvl>
+    <w:lvl w:ilvl="6" w:tplc="0C0A000F" w:tentative="1">
+      <w:start w:val="1"/>
+      <w:numFmt w:val="decimal"/>
+      <w:lvlText w:val="%7."/>
+      <w:lvlJc w:val="left"/>
+      <w:pPr>
+        <w:ind w:left="5040" w:hanging="360"/>
+      </w:pPr>
+    </w:lvl>
+    <w:lvl w:ilvl="7" w:tplc="0C0A0019" w:tentative="1">
+      <w:start w:val="1"/>
+      <w:numFmt w:val="lowerLetter"/>
+      <w:lvlText w:val="%8."/>
+      <w:lvlJc w:val="left"/>
+      <w:pPr>
+        <w:ind w:left="5760" w:hanging="360"/>
+      </w:pPr>
+    </w:lvl>
+    <w:lvl w:ilvl="8" w:tplc="0C0A001B" w:tentative="1">
+      <w:start w:val="1"/>
+      <w:numFmt w:val="lowerRoman"/>
+      <w:lvlText w:val="%9."/>
+      <w:lvlJc w:val="right"/>
+      <w:pPr>
+        <w:ind w:left="6480" w:hanging="180"/>
+      </w:pPr>
+    </w:lvl>
+  </w:abstractNum>
+  <w:abstractNum w:abstractNumId="1" w15:restartNumberingAfterBreak="0">
     <w:nsid w:val="02146551"/>
     <w:multiLevelType w:val="hybridMultilevel"/>
     <w:tmpl w:val="4948B08C"/>
@@ -20246,7 +20924,7 @@
       </w:rPr>
     </w:lvl>
   </w:abstractNum>
-  <w:abstractNum w:abstractNumId="1" w15:restartNumberingAfterBreak="0">
+  <w:abstractNum w:abstractNumId="2" w15:restartNumberingAfterBreak="0">
     <w:nsid w:val="0E870653"/>
     <w:multiLevelType w:val="hybridMultilevel"/>
     <w:tmpl w:val="B57CDC56"/>
@@ -20358,7 +21036,7 @@
       </w:rPr>
     </w:lvl>
   </w:abstractNum>
-  <w:abstractNum w:abstractNumId="2" w15:restartNumberingAfterBreak="0">
+  <w:abstractNum w:abstractNumId="3" w15:restartNumberingAfterBreak="0">
     <w:nsid w:val="0EAF030D"/>
     <w:multiLevelType w:val="hybridMultilevel"/>
     <w:tmpl w:val="D076B4AA"/>
@@ -20470,7 +21148,7 @@
       </w:rPr>
     </w:lvl>
   </w:abstractNum>
-  <w:abstractNum w:abstractNumId="3" w15:restartNumberingAfterBreak="0">
+  <w:abstractNum w:abstractNumId="4" w15:restartNumberingAfterBreak="0">
     <w:nsid w:val="15BF7B4A"/>
     <w:multiLevelType w:val="hybridMultilevel"/>
     <w:tmpl w:val="44DC3A44"/>
@@ -20582,7 +21260,96 @@
       </w:rPr>
     </w:lvl>
   </w:abstractNum>
-  <w:abstractNum w:abstractNumId="4" w15:restartNumberingAfterBreak="0">
+  <w:abstractNum w:abstractNumId="5" w15:restartNumberingAfterBreak="0">
+    <w:nsid w:val="18F82274"/>
+    <w:multiLevelType w:val="hybridMultilevel"/>
+    <w:tmpl w:val="1A92AB16"/>
+    <w:lvl w:ilvl="0" w:tplc="0C0A000F">
+      <w:start w:val="1"/>
+      <w:numFmt w:val="decimal"/>
+      <w:lvlText w:val="%1."/>
+      <w:lvlJc w:val="left"/>
+      <w:pPr>
+        <w:ind w:left="720" w:hanging="360"/>
+      </w:pPr>
+      <w:rPr>
+        <w:rFonts w:hint="default"/>
+      </w:rPr>
+    </w:lvl>
+    <w:lvl w:ilvl="1" w:tplc="0C0A0019" w:tentative="1">
+      <w:start w:val="1"/>
+      <w:numFmt w:val="lowerLetter"/>
+      <w:lvlText w:val="%2."/>
+      <w:lvlJc w:val="left"/>
+      <w:pPr>
+        <w:ind w:left="1440" w:hanging="360"/>
+      </w:pPr>
+    </w:lvl>
+    <w:lvl w:ilvl="2" w:tplc="0C0A001B" w:tentative="1">
+      <w:start w:val="1"/>
+      <w:numFmt w:val="lowerRoman"/>
+      <w:lvlText w:val="%3."/>
+      <w:lvlJc w:val="right"/>
+      <w:pPr>
+        <w:ind w:left="2160" w:hanging="180"/>
+      </w:pPr>
+    </w:lvl>
+    <w:lvl w:ilvl="3" w:tplc="0C0A000F" w:tentative="1">
+      <w:start w:val="1"/>
+      <w:numFmt w:val="decimal"/>
+      <w:lvlText w:val="%4."/>
+      <w:lvlJc w:val="left"/>
+      <w:pPr>
+        <w:ind w:left="2880" w:hanging="360"/>
+      </w:pPr>
+    </w:lvl>
+    <w:lvl w:ilvl="4" w:tplc="0C0A0019" w:tentative="1">
+      <w:start w:val="1"/>
+      <w:numFmt w:val="lowerLetter"/>
+      <w:lvlText w:val="%5."/>
+      <w:lvlJc w:val="left"/>
+      <w:pPr>
+        <w:ind w:left="3600" w:hanging="360"/>
+      </w:pPr>
+    </w:lvl>
+    <w:lvl w:ilvl="5" w:tplc="0C0A001B" w:tentative="1">
+      <w:start w:val="1"/>
+      <w:numFmt w:val="lowerRoman"/>
+      <w:lvlText w:val="%6."/>
+      <w:lvlJc w:val="right"/>
+      <w:pPr>
+        <w:ind w:left="4320" w:hanging="180"/>
+      </w:pPr>
+    </w:lvl>
+    <w:lvl w:ilvl="6" w:tplc="0C0A000F" w:tentative="1">
+      <w:start w:val="1"/>
+      <w:numFmt w:val="decimal"/>
+      <w:lvlText w:val="%7."/>
+      <w:lvlJc w:val="left"/>
+      <w:pPr>
+        <w:ind w:left="5040" w:hanging="360"/>
+      </w:pPr>
+    </w:lvl>
+    <w:lvl w:ilvl="7" w:tplc="0C0A0019" w:tentative="1">
+      <w:start w:val="1"/>
+      <w:numFmt w:val="lowerLetter"/>
+      <w:lvlText w:val="%8."/>
+      <w:lvlJc w:val="left"/>
+      <w:pPr>
+        <w:ind w:left="5760" w:hanging="360"/>
+      </w:pPr>
+    </w:lvl>
+    <w:lvl w:ilvl="8" w:tplc="0C0A001B" w:tentative="1">
+      <w:start w:val="1"/>
+      <w:numFmt w:val="lowerRoman"/>
+      <w:lvlText w:val="%9."/>
+      <w:lvlJc w:val="right"/>
+      <w:pPr>
+        <w:ind w:left="6480" w:hanging="180"/>
+      </w:pPr>
+    </w:lvl>
+  </w:abstractNum>
+  <w:abstractNum w:abstractNumId="6" w15:restartNumberingAfterBreak="0">
     <w:nsid w:val="1A7C4F84"/>
     <w:multiLevelType w:val="hybridMultilevel"/>
     <w:tmpl w:val="71B22B0A"/>
@@ -20695,7 +21462,7 @@
       </w:rPr>
     </w:lvl>
   </w:abstractNum>
-  <w:abstractNum w:abstractNumId="5" w15:restartNumberingAfterBreak="0">
+  <w:abstractNum w:abstractNumId="7" w15:restartNumberingAfterBreak="0">
     <w:nsid w:val="1FC90DF0"/>
     <w:multiLevelType w:val="hybridMultilevel"/>
     <w:tmpl w:val="DCAA0642"/>
@@ -20807,7 +21574,7 @@
       </w:rPr>
     </w:lvl>
   </w:abstractNum>
-  <w:abstractNum w:abstractNumId="6" w15:restartNumberingAfterBreak="0">
+  <w:abstractNum w:abstractNumId="8" w15:restartNumberingAfterBreak="0">
     <w:nsid w:val="238157DD"/>
     <w:multiLevelType w:val="hybridMultilevel"/>
     <w:tmpl w:val="DFB25CE2"/>
@@ -20919,7 +21686,7 @@
       </w:rPr>
     </w:lvl>
   </w:abstractNum>
-  <w:abstractNum w:abstractNumId="7" w15:restartNumberingAfterBreak="0">
+  <w:abstractNum w:abstractNumId="9" w15:restartNumberingAfterBreak="0">
     <w:nsid w:val="23A6499A"/>
     <w:multiLevelType w:val="hybridMultilevel"/>
     <w:tmpl w:val="C5A6192A"/>
@@ -21032,7 +21799,7 @@
       </w:rPr>
     </w:lvl>
   </w:abstractNum>
-  <w:abstractNum w:abstractNumId="8" w15:restartNumberingAfterBreak="0">
+  <w:abstractNum w:abstractNumId="10" w15:restartNumberingAfterBreak="0">
     <w:nsid w:val="2FEB12EC"/>
     <w:multiLevelType w:val="hybridMultilevel"/>
     <w:tmpl w:val="25B296A2"/>
@@ -21144,7 +21911,7 @@
       </w:rPr>
     </w:lvl>
   </w:abstractNum>
-  <w:abstractNum w:abstractNumId="9" w15:restartNumberingAfterBreak="0">
+  <w:abstractNum w:abstractNumId="11" w15:restartNumberingAfterBreak="0">
     <w:nsid w:val="4E4210C6"/>
     <w:multiLevelType w:val="hybridMultilevel"/>
     <w:tmpl w:val="51A6B068"/>
@@ -21257,7 +22024,7 @@
       </w:rPr>
     </w:lvl>
   </w:abstractNum>
-  <w:abstractNum w:abstractNumId="10" w15:restartNumberingAfterBreak="0">
+  <w:abstractNum w:abstractNumId="12" w15:restartNumberingAfterBreak="0">
     <w:nsid w:val="4FDA315A"/>
     <w:multiLevelType w:val="hybridMultilevel"/>
     <w:tmpl w:val="03063ACA"/>
@@ -21370,7 +22137,7 @@
       </w:rPr>
     </w:lvl>
   </w:abstractNum>
-  <w:abstractNum w:abstractNumId="11" w15:restartNumberingAfterBreak="0">
+  <w:abstractNum w:abstractNumId="13" w15:restartNumberingAfterBreak="0">
     <w:nsid w:val="51EB5BC4"/>
     <w:multiLevelType w:val="hybridMultilevel"/>
     <w:tmpl w:val="939E9816"/>
@@ -21483,7 +22250,7 @@
       </w:rPr>
     </w:lvl>
   </w:abstractNum>
-  <w:abstractNum w:abstractNumId="12" w15:restartNumberingAfterBreak="0">
+  <w:abstractNum w:abstractNumId="14" w15:restartNumberingAfterBreak="0">
     <w:nsid w:val="60D752DD"/>
     <w:multiLevelType w:val="hybridMultilevel"/>
     <w:tmpl w:val="7FF2F1D6"/>
@@ -21596,7 +22363,7 @@
       </w:rPr>
     </w:lvl>
   </w:abstractNum>
-  <w:abstractNum w:abstractNumId="13" w15:restartNumberingAfterBreak="0">
+  <w:abstractNum w:abstractNumId="15" w15:restartNumberingAfterBreak="0">
     <w:nsid w:val="67200E15"/>
     <w:multiLevelType w:val="hybridMultilevel"/>
     <w:tmpl w:val="4C90A82E"/>
@@ -21709,7 +22476,96 @@
       </w:rPr>
     </w:lvl>
   </w:abstractNum>
-  <w:abstractNum w:abstractNumId="14" w15:restartNumberingAfterBreak="0">
+  <w:abstractNum w:abstractNumId="16" w15:restartNumberingAfterBreak="0">
+    <w:nsid w:val="6BB6033F"/>
+    <w:multiLevelType w:val="hybridMultilevel"/>
+    <w:tmpl w:val="40CC24DC"/>
+    <w:lvl w:ilvl="0" w:tplc="0C0A0017">
+      <w:start w:val="1"/>
+      <w:numFmt w:val="lowerLetter"/>
+      <w:lvlText w:val="%1)"/>
+      <w:lvlJc w:val="left"/>
+      <w:pPr>
+        <w:ind w:left="720" w:hanging="360"/>
+      </w:pPr>
+      <w:rPr>
+        <w:rFonts w:hint="default"/>
+      </w:rPr>
+    </w:lvl>
+    <w:lvl w:ilvl="1" w:tplc="0C0A0019" w:tentative="1">
+      <w:start w:val="1"/>
+      <w:numFmt w:val="lowerLetter"/>
+      <w:lvlText w:val="%2."/>
+      <w:lvlJc w:val="left"/>
+      <w:pPr>
+        <w:ind w:left="1440" w:hanging="360"/>
+      </w:pPr>
+    </w:lvl>
+    <w:lvl w:ilvl="2" w:tplc="0C0A001B" w:tentative="1">
+      <w:start w:val="1"/>
+      <w:numFmt w:val="lowerRoman"/>
+      <w:lvlText w:val="%3."/>
+      <w:lvlJc w:val="right"/>
+      <w:pPr>
+        <w:ind w:left="2160" w:hanging="180"/>
+      </w:pPr>
+    </w:lvl>
+    <w:lvl w:ilvl="3" w:tplc="0C0A000F" w:tentative="1">
+      <w:start w:val="1"/>
+      <w:numFmt w:val="decimal"/>
+      <w:lvlText w:val="%4."/>
+      <w:lvlJc w:val="left"/>
+      <w:pPr>
+        <w:ind w:left="2880" w:hanging="360"/>
+      </w:pPr>
+    </w:lvl>
+    <w:lvl w:ilvl="4" w:tplc="0C0A0019" w:tentative="1">
+      <w:start w:val="1"/>
+      <w:numFmt w:val="lowerLetter"/>
+      <w:lvlText w:val="%5."/>
+      <w:lvlJc w:val="left"/>
+      <w:pPr>
+        <w:ind w:left="3600" w:hanging="360"/>
+      </w:pPr>
+    </w:lvl>
+    <w:lvl w:ilvl="5" w:tplc="0C0A001B" w:tentative="1">
+      <w:start w:val="1"/>
+      <w:numFmt w:val="lowerRoman"/>
+      <w:lvlText w:val="%6."/>
+      <w:lvlJc w:val="right"/>
+      <w:pPr>
+        <w:ind w:left="4320" w:hanging="180"/>
+      </w:pPr>
+    </w:lvl>
+    <w:lvl w:ilvl="6" w:tplc="0C0A000F" w:tentative="1">
+      <w:start w:val="1"/>
+      <w:numFmt w:val="decimal"/>
+      <w:lvlText w:val="%7."/>
+      <w:lvlJc w:val="left"/>
+      <w:pPr>
+        <w:ind w:left="5040" w:hanging="360"/>
+      </w:pPr>
+    </w:lvl>
+    <w:lvl w:ilvl="7" w:tplc="0C0A0019" w:tentative="1">
+      <w:start w:val="1"/>
+      <w:numFmt w:val="lowerLetter"/>
+      <w:lvlText w:val="%8."/>
+      <w:lvlJc w:val="left"/>
+      <w:pPr>
+        <w:ind w:left="5760" w:hanging="360"/>
+      </w:pPr>
+    </w:lvl>
+    <w:lvl w:ilvl="8" w:tplc="0C0A001B" w:tentative="1">
+      <w:start w:val="1"/>
+      <w:numFmt w:val="lowerRoman"/>
+      <w:lvlText w:val="%9."/>
+      <w:lvlJc w:val="right"/>
+      <w:pPr>
+        <w:ind w:left="6480" w:hanging="180"/>
+      </w:pPr>
+    </w:lvl>
+  </w:abstractNum>
+  <w:abstractNum w:abstractNumId="17" w15:restartNumberingAfterBreak="0">
     <w:nsid w:val="770D0AD6"/>
     <w:multiLevelType w:val="hybridMultilevel"/>
     <w:tmpl w:val="DE3E902C"/>
@@ -21822,7 +22678,7 @@
       </w:rPr>
     </w:lvl>
   </w:abstractNum>
-  <w:abstractNum w:abstractNumId="15" w15:restartNumberingAfterBreak="0">
+  <w:abstractNum w:abstractNumId="18" w15:restartNumberingAfterBreak="0">
     <w:nsid w:val="77C04861"/>
     <w:multiLevelType w:val="hybridMultilevel"/>
     <w:tmpl w:val="CF8A8B14"/>
@@ -21935,7 +22791,7 @@
       </w:rPr>
     </w:lvl>
   </w:abstractNum>
-  <w:abstractNum w:abstractNumId="16" w15:restartNumberingAfterBreak="0">
+  <w:abstractNum w:abstractNumId="19" w15:restartNumberingAfterBreak="0">
     <w:nsid w:val="7C1D3280"/>
     <w:multiLevelType w:val="hybridMultilevel"/>
     <w:tmpl w:val="4E14BF0A"/>
@@ -22049,55 +22905,64 @@
     </w:lvl>
   </w:abstractNum>
   <w:num w:numId="1">
+    <w:abstractNumId w:val="12"/>
+  </w:num>
+  <w:num w:numId="2">
+    <w:abstractNumId w:val="11"/>
+  </w:num>
+  <w:num w:numId="3">
+    <w:abstractNumId w:val="13"/>
+  </w:num>
+  <w:num w:numId="4">
+    <w:abstractNumId w:val="9"/>
+  </w:num>
+  <w:num w:numId="5">
+    <w:abstractNumId w:val="6"/>
+  </w:num>
+  <w:num w:numId="6">
+    <w:abstractNumId w:val="3"/>
+  </w:num>
+  <w:num w:numId="7">
+    <w:abstractNumId w:val="7"/>
+  </w:num>
+  <w:num w:numId="8">
+    <w:abstractNumId w:val="15"/>
+  </w:num>
+  <w:num w:numId="9">
+    <w:abstractNumId w:val="18"/>
+  </w:num>
+  <w:num w:numId="10">
+    <w:abstractNumId w:val="17"/>
+  </w:num>
+  <w:num w:numId="11">
     <w:abstractNumId w:val="10"/>
   </w:num>
-  <w:num w:numId="2">
-    <w:abstractNumId w:val="9"/>
+  <w:num w:numId="12">
+    <w:abstractNumId w:val="2"/>
   </w:num>
-  <w:num w:numId="3">
-    <w:abstractNumId w:val="11"/>
+  <w:num w:numId="13">
+    <w:abstractNumId w:val="19"/>
   </w:num>
-  <w:num w:numId="4">
-    <w:abstractNumId w:val="7"/>
+  <w:num w:numId="14">
+    <w:abstractNumId w:val="14"/>
   </w:num>
-  <w:num w:numId="5">
+  <w:num w:numId="15">
+    <w:abstractNumId w:val="1"/>
+  </w:num>
+  <w:num w:numId="16">
+    <w:abstractNumId w:val="8"/>
+  </w:num>
+  <w:num w:numId="17">
     <w:abstractNumId w:val="4"/>
   </w:num>
-  <w:num w:numId="6">
-    <w:abstractNumId w:val="2"/>
+  <w:num w:numId="18">
+    <w:abstractNumId w:val="16"/>
   </w:num>
-  <w:num w:numId="7">
+  <w:num w:numId="19">
     <w:abstractNumId w:val="5"/>
   </w:num>
-  <w:num w:numId="8">
-    <w:abstractNumId w:val="13"/>
-  </w:num>
-  <w:num w:numId="9">
-    <w:abstractNumId w:val="15"/>
-  </w:num>
-  <w:num w:numId="10">
-    <w:abstractNumId w:val="14"/>
-  </w:num>
-  <w:num w:numId="11">
-    <w:abstractNumId w:val="8"/>
-  </w:num>
-  <w:num w:numId="12">
-    <w:abstractNumId w:val="1"/>
-  </w:num>
-  <w:num w:numId="13">
-    <w:abstractNumId w:val="16"/>
-  </w:num>
-  <w:num w:numId="14">
-    <w:abstractNumId w:val="12"/>
-  </w:num>
-  <w:num w:numId="15">
+  <w:num w:numId="20">
     <w:abstractNumId w:val="0"/>
-  </w:num>
-  <w:num w:numId="16">
-    <w:abstractNumId w:val="6"/>
-  </w:num>
-  <w:num w:numId="17">
-    <w:abstractNumId w:val="3"/>
   </w:num>
 </w:numbering>
 </file>
@@ -23421,19 +24286,19 @@
 
 <file path=word/glossary/fontTable.xml><?xml version="1.0" encoding="utf-8"?>
 <w:fonts xmlns:mc="http://schemas.openxmlformats.org/markup-compatibility/2006" xmlns:r="http://schemas.openxmlformats.org/officeDocument/2006/relationships" xmlns:w="http://schemas.openxmlformats.org/wordprocessingml/2006/main" xmlns:w14="http://schemas.microsoft.com/office/word/2010/wordml" xmlns:w15="http://schemas.microsoft.com/office/word/2012/wordml" xmlns:w16cex="http://schemas.microsoft.com/office/word/2018/wordml/cex" xmlns:w16cid="http://schemas.microsoft.com/office/word/2016/wordml/cid" xmlns:w16="http://schemas.microsoft.com/office/word/2018/wordml" xmlns:w16se="http://schemas.microsoft.com/office/word/2015/wordml/symex" mc:Ignorable="w14 w15 w16se w16cid w16 w16cex">
+  <w:font w:name="Times New Roman">
+    <w:panose1 w:val="02020603050405020304"/>
+    <w:charset w:val="00"/>
+    <w:family w:val="roman"/>
+    <w:pitch w:val="variable"/>
+    <w:sig w:usb0="E0002EFF" w:usb1="C000785B" w:usb2="00000009" w:usb3="00000000" w:csb0="000001FF" w:csb1="00000000"/>
+  </w:font>
   <w:font w:name="Symbol">
     <w:panose1 w:val="05050102010706020507"/>
     <w:charset w:val="02"/>
     <w:family w:val="roman"/>
     <w:pitch w:val="variable"/>
     <w:sig w:usb0="00000000" w:usb1="10000000" w:usb2="00000000" w:usb3="00000000" w:csb0="80000000" w:csb1="00000000"/>
-  </w:font>
-  <w:font w:name="Times New Roman">
-    <w:panose1 w:val="02020603050405020304"/>
-    <w:charset w:val="00"/>
-    <w:family w:val="roman"/>
-    <w:pitch w:val="variable"/>
-    <w:sig w:usb0="E0002EFF" w:usb1="C000785B" w:usb2="00000009" w:usb3="00000000" w:csb0="000001FF" w:csb1="00000000"/>
   </w:font>
   <w:font w:name="Courier New">
     <w:panose1 w:val="02070309020205020404"/>
@@ -23485,13 +24350,6 @@
     <w:pitch w:val="variable"/>
     <w:sig w:usb0="00000803" w:usb1="00000000" w:usb2="00000000" w:usb3="00000000" w:csb0="00000021" w:csb1="00000000"/>
   </w:font>
-  <w:font w:name="Helvetica">
-    <w:panose1 w:val="020B0604020202020204"/>
-    <w:charset w:val="00"/>
-    <w:family w:val="swiss"/>
-    <w:pitch w:val="variable"/>
-    <w:sig w:usb0="E0002EFF" w:usb1="C000785B" w:usb2="00000009" w:usb3="00000000" w:csb0="000001FF" w:csb1="00000000"/>
-  </w:font>
 </w:fonts>
 </file>
 
@@ -23513,6 +24371,7 @@
   </w:compat>
   <w:rsids>
     <w:rsidRoot w:val="008477AB"/>
+    <w:rsid w:val="002B61A7"/>
     <w:rsid w:val="00452C25"/>
     <w:rsid w:val="008477AB"/>
   </w:rsids>
@@ -24288,6 +25147,10 @@
 </file>
 
 <file path=customXml/item2.xml><?xml version="1.0" encoding="utf-8"?>
+<b:Sources xmlns:b="http://schemas.openxmlformats.org/officeDocument/2006/bibliography" xmlns="http://schemas.openxmlformats.org/officeDocument/2006/bibliography" SelectedStyle="\APASixthEditionOfficeOnline.xsl" StyleName="APA" Version="6"/>
+</file>
+
+<file path=customXml/item3.xml><?xml version="1.0" encoding="utf-8"?>
 <?mso-contentType ?>
 <FormTemplates xmlns="http://schemas.microsoft.com/sharepoint/v3/contenttype/forms">
   <Display>DocumentLibraryForm</Display>
@@ -24296,17 +25159,7 @@
 </FormTemplates>
 </file>
 
-<file path=customXml/item3.xml><?xml version="1.0" encoding="utf-8"?>
-<b:Sources xmlns:b="http://schemas.openxmlformats.org/officeDocument/2006/bibliography" xmlns="http://schemas.openxmlformats.org/officeDocument/2006/bibliography" SelectedStyle="\APASixthEditionOfficeOnline.xsl" StyleName="APA" Version="6"/>
-</file>
-
 <file path=customXml/item4.xml><?xml version="1.0" encoding="utf-8"?>
-<p:properties xmlns:p="http://schemas.microsoft.com/office/2006/metadata/properties" xmlns:xsi="http://www.w3.org/2001/XMLSchema-instance" xmlns:pc="http://schemas.microsoft.com/office/infopath/2007/PartnerControls">
-  <documentManagement/>
-</p:properties>
-</file>
-
-<file path=customXml/item5.xml><?xml version="1.0" encoding="utf-8"?>
 <ct:contentTypeSchema xmlns:ct="http://schemas.microsoft.com/office/2006/metadata/contentType" xmlns:ma="http://schemas.microsoft.com/office/2006/metadata/properties/metaAttributes" ct:_="" ma:_="" ma:contentTypeName="Documento" ma:contentTypeID="0x010100593E4D961341E945B70575C6052F0B67" ma:contentTypeVersion="9" ma:contentTypeDescription="Crear nuevo documento." ma:contentTypeScope="" ma:versionID="9afea9bc734b775b25e86c4491b6f427">
   <xsd:schema xmlns:xsd="http://www.w3.org/2001/XMLSchema" xmlns:xs="http://www.w3.org/2001/XMLSchema" xmlns:p="http://schemas.microsoft.com/office/2006/metadata/properties" xmlns:ns2="9573c383-e15d-4a28-ad30-ca12610b5d9b" targetNamespace="http://schemas.microsoft.com/office/2006/metadata/properties" ma:root="true" ma:fieldsID="de15cf32ceecaf9e781a303353ffdd5e" ns2:_="">
     <xsd:import namespace="9573c383-e15d-4a28-ad30-ca12610b5d9b"/>
@@ -24484,6 +25337,12 @@
 </ct:contentTypeSchema>
 </file>
 
+<file path=customXml/item5.xml><?xml version="1.0" encoding="utf-8"?>
+<p:properties xmlns:p="http://schemas.microsoft.com/office/2006/metadata/properties" xmlns:xsi="http://www.w3.org/2001/XMLSchema-instance" xmlns:pc="http://schemas.microsoft.com/office/infopath/2007/PartnerControls">
+  <documentManagement/>
+</p:properties>
+</file>
+
 <file path=customXml/itemProps1.xml><?xml version="1.0" encoding="utf-8"?>
 <ds:datastoreItem xmlns:ds="http://schemas.openxmlformats.org/officeDocument/2006/customXml" ds:itemID="{55AF091B-3C7A-41E3-B477-F2FDAA23CFDA}">
   <ds:schemaRefs>
@@ -24493,6 +25352,14 @@
 </file>
 
 <file path=customXml/itemProps2.xml><?xml version="1.0" encoding="utf-8"?>
+<ds:datastoreItem xmlns:ds="http://schemas.openxmlformats.org/officeDocument/2006/customXml" ds:itemID="{31EE7FB2-17E5-4924-A545-83282310B42B}">
+  <ds:schemaRefs>
+    <ds:schemaRef ds:uri="http://schemas.openxmlformats.org/officeDocument/2006/bibliography"/>
+  </ds:schemaRefs>
+</ds:datastoreItem>
+</file>
+
+<file path=customXml/itemProps3.xml><?xml version="1.0" encoding="utf-8"?>
 <ds:datastoreItem xmlns:ds="http://schemas.openxmlformats.org/officeDocument/2006/customXml" ds:itemID="{F45F91B6-0D91-4498-9E7D-18B20C420DF4}">
   <ds:schemaRefs>
     <ds:schemaRef ds:uri="http://schemas.microsoft.com/sharepoint/v3/contenttype/forms"/>
@@ -24500,24 +25367,7 @@
 </ds:datastoreItem>
 </file>
 
-<file path=customXml/itemProps3.xml><?xml version="1.0" encoding="utf-8"?>
-<ds:datastoreItem xmlns:ds="http://schemas.openxmlformats.org/officeDocument/2006/customXml" ds:itemID="{31EE7FB2-17E5-4924-A545-83282310B42B}">
-  <ds:schemaRefs>
-    <ds:schemaRef ds:uri="http://schemas.openxmlformats.org/officeDocument/2006/bibliography"/>
-  </ds:schemaRefs>
-</ds:datastoreItem>
-</file>
-
 <file path=customXml/itemProps4.xml><?xml version="1.0" encoding="utf-8"?>
-<ds:datastoreItem xmlns:ds="http://schemas.openxmlformats.org/officeDocument/2006/customXml" ds:itemID="{25B2C46F-CC6D-4387-A538-EAF908CBFAD3}">
-  <ds:schemaRefs>
-    <ds:schemaRef ds:uri="http://schemas.microsoft.com/office/2006/metadata/properties"/>
-    <ds:schemaRef ds:uri="http://schemas.microsoft.com/office/infopath/2007/PartnerControls"/>
-  </ds:schemaRefs>
-</ds:datastoreItem>
-</file>
-
-<file path=customXml/itemProps5.xml><?xml version="1.0" encoding="utf-8"?>
 <ds:datastoreItem xmlns:ds="http://schemas.openxmlformats.org/officeDocument/2006/customXml" ds:itemID="{AA97D175-1EB5-4163-8D4B-03A93E5B18B2}">
   <ds:schemaRefs>
     <ds:schemaRef ds:uri="http://schemas.microsoft.com/office/2006/metadata/contentType"/>
@@ -24533,4 +25383,13 @@
     <ds:schemaRef ds:uri="http://schemas.microsoft.com/internal/obd"/>
   </ds:schemaRefs>
 </ds:datastoreItem>
+</file>
+
+<file path=customXml/itemProps5.xml><?xml version="1.0" encoding="utf-8"?>
+<ds:datastoreItem xmlns:ds="http://schemas.openxmlformats.org/officeDocument/2006/customXml" ds:itemID="{25B2C46F-CC6D-4387-A538-EAF908CBFAD3}">
+  <ds:schemaRefs>
+    <ds:schemaRef ds:uri="http://schemas.microsoft.com/office/2006/metadata/properties"/>
+    <ds:schemaRef ds:uri="http://schemas.microsoft.com/office/infopath/2007/PartnerControls"/>
+  </ds:schemaRefs>
+</ds:datastoreItem>
 </file>
</xml_diff>